<commit_message>
Terminacion slideshow y contactenos
Se incluyó Slideshow para la pagina principal y se terminó la página
contactenos
</commit_message>
<xml_diff>
--- a/material/Misión vision ingelgas.docx
+++ b/material/Misión vision ingelgas.docx
@@ -1,6 +1,6 @@
 
 <file path=word/document.xml><?xml version="1.0" encoding="utf-8"?>
-<w:document xmlns:ve="http://schemas.openxmlformats.org/markup-compatibility/2006" xmlns:o="urn:schemas-microsoft-com:office:office" xmlns:r="http://schemas.openxmlformats.org/officeDocument/2006/relationships" xmlns:m="http://schemas.openxmlformats.org/officeDocument/2006/math" xmlns:v="urn:schemas-microsoft-com:vml" xmlns:wp="http://schemas.openxmlformats.org/drawingml/2006/wordprocessingDrawing" xmlns:w10="urn:schemas-microsoft-com:office:word" xmlns:w="http://schemas.openxmlformats.org/wordprocessingml/2006/main" xmlns:wne="http://schemas.microsoft.com/office/word/2006/wordml">
+<w:document xmlns:wpc="http://schemas.microsoft.com/office/word/2010/wordprocessingCanvas" xmlns:mc="http://schemas.openxmlformats.org/markup-compatibility/2006" xmlns:o="urn:schemas-microsoft-com:office:office" xmlns:r="http://schemas.openxmlformats.org/officeDocument/2006/relationships" xmlns:m="http://schemas.openxmlformats.org/officeDocument/2006/math" xmlns:v="urn:schemas-microsoft-com:vml" xmlns:wp14="http://schemas.microsoft.com/office/word/2010/wordprocessingDrawing" xmlns:wp="http://schemas.openxmlformats.org/drawingml/2006/wordprocessingDrawing" xmlns:w10="urn:schemas-microsoft-com:office:word" xmlns:w="http://schemas.openxmlformats.org/wordprocessingml/2006/main" xmlns:w14="http://schemas.microsoft.com/office/word/2010/wordml" xmlns:wpg="http://schemas.microsoft.com/office/word/2010/wordprocessingGroup" xmlns:wpi="http://schemas.microsoft.com/office/word/2010/wordprocessingInk" xmlns:wne="http://schemas.microsoft.com/office/word/2006/wordml" xmlns:wps="http://schemas.microsoft.com/office/word/2010/wordprocessingShape" mc:Ignorable="w14 wp14">
   <w:body>
     <w:p>
       <w:pPr>
@@ -21,12 +21,314 @@
     </w:p>
     <w:p>
       <w:pPr>
-        <w:rPr>
-          <w:b/>
-          <w:sz w:val="28"/>
-          <w:szCs w:val="28"/>
-        </w:rPr>
-      </w:pPr>
+        <w:jc w:val="both"/>
+        <w:rPr>
+          <w:b/>
+          <w:sz w:val="28"/>
+          <w:szCs w:val="28"/>
+        </w:rPr>
+      </w:pPr>
+      <w:bookmarkStart w:id="0" w:name="_GoBack"/>
+      <w:r>
+        <w:rPr>
+          <w:b/>
+          <w:sz w:val="28"/>
+          <w:szCs w:val="28"/>
+        </w:rPr>
+        <w:t xml:space="preserve">Ingelgas es una empresa  dedicada al servicio </w:t>
+      </w:r>
+      <w:r>
+        <w:rPr>
+          <w:b/>
+          <w:sz w:val="28"/>
+          <w:szCs w:val="28"/>
+        </w:rPr>
+        <w:t>de la industria brindando soluciones a las necesidades térmicas para c</w:t>
+      </w:r>
+      <w:r>
+        <w:rPr>
+          <w:b/>
+          <w:sz w:val="28"/>
+          <w:szCs w:val="28"/>
+        </w:rPr>
+        <w:t>ualquier aplicación, damos un servicio efectivo sumando el uso eficiente de los recursos y el tiempo para dar como resultado un trabajo de excelente calidad en el menor  tiempo posible</w:t>
+      </w:r>
+      <w:r>
+        <w:rPr>
+          <w:b/>
+          <w:sz w:val="28"/>
+          <w:szCs w:val="28"/>
+        </w:rPr>
+        <w:t>.</w:t>
+      </w:r>
+    </w:p>
+    <w:p>
+      <w:pPr>
+        <w:jc w:val="both"/>
+        <w:rPr>
+          <w:b/>
+          <w:sz w:val="28"/>
+          <w:szCs w:val="28"/>
+        </w:rPr>
+      </w:pPr>
+      <w:r>
+        <w:rPr>
+          <w:b/>
+          <w:sz w:val="28"/>
+          <w:szCs w:val="28"/>
+        </w:rPr>
+        <w:t>B</w:t>
+      </w:r>
+      <w:r>
+        <w:rPr>
+          <w:b/>
+          <w:sz w:val="28"/>
+          <w:szCs w:val="28"/>
+        </w:rPr>
+        <w:t>uscamos mejorar los procesos térmicos al interior de la industria contribuyendo al ahorro de los recursos</w:t>
+      </w:r>
+      <w:r>
+        <w:rPr>
+          <w:b/>
+          <w:sz w:val="28"/>
+          <w:szCs w:val="28"/>
+        </w:rPr>
+        <w:t>. Estamos comprometidos con el cumplimiento de las políticas de calidad verificando</w:t>
+      </w:r>
+      <w:r>
+        <w:rPr>
+          <w:b/>
+          <w:sz w:val="28"/>
+          <w:szCs w:val="28"/>
+        </w:rPr>
+        <w:t xml:space="preserve"> la normatividad vigente en el país</w:t>
+      </w:r>
+      <w:r>
+        <w:rPr>
+          <w:b/>
+          <w:sz w:val="28"/>
+          <w:szCs w:val="28"/>
+        </w:rPr>
+        <w:t xml:space="preserve"> y los estándares nacionales e internacionales.</w:t>
+      </w:r>
+    </w:p>
+    <w:p>
+      <w:pPr>
+        <w:jc w:val="both"/>
+        <w:rPr>
+          <w:b/>
+          <w:sz w:val="28"/>
+          <w:szCs w:val="28"/>
+        </w:rPr>
+      </w:pPr>
+      <w:r>
+        <w:rPr>
+          <w:b/>
+          <w:sz w:val="28"/>
+          <w:szCs w:val="28"/>
+        </w:rPr>
+        <w:t>Nuestra prioridad son nuestros clientes los cuales son nuestra razón de ser, tenemos casos de éxito en el sector industrial donde empresas reconocidas del país han depositado su confianza en nuestro trabajo.</w:t>
+      </w:r>
+    </w:p>
+    <w:bookmarkEnd w:id="0"/>
+    <w:p>
+      <w:pPr>
+        <w:rPr>
+          <w:b/>
+          <w:sz w:val="28"/>
+          <w:szCs w:val="28"/>
+        </w:rPr>
+      </w:pPr>
+    </w:p>
+    <w:p>
+      <w:pPr>
+        <w:rPr>
+          <w:b/>
+          <w:sz w:val="28"/>
+          <w:szCs w:val="28"/>
+        </w:rPr>
+      </w:pPr>
+      <w:r>
+        <w:rPr>
+          <w:b/>
+          <w:sz w:val="28"/>
+          <w:szCs w:val="28"/>
+        </w:rPr>
+        <w:t xml:space="preserve">Visión </w:t>
+      </w:r>
+    </w:p>
+    <w:p>
+      <w:pPr>
+        <w:jc w:val="both"/>
+        <w:rPr>
+          <w:b/>
+          <w:sz w:val="28"/>
+          <w:szCs w:val="28"/>
+        </w:rPr>
+      </w:pPr>
+      <w:r>
+        <w:rPr>
+          <w:b/>
+          <w:sz w:val="28"/>
+          <w:szCs w:val="28"/>
+        </w:rPr>
+        <w:t>Consolidarnos como</w:t>
+      </w:r>
+      <w:r>
+        <w:rPr>
+          <w:b/>
+          <w:sz w:val="28"/>
+          <w:szCs w:val="28"/>
+        </w:rPr>
+        <w:t xml:space="preserve"> la empresa líder en la construcción y diseño de redes de combustión, satisfaciendo las necesidades de nuestros clientes, brindándoles un producto de calidad y con un excelente servicio</w:t>
+      </w:r>
+      <w:r>
+        <w:rPr>
+          <w:b/>
+          <w:sz w:val="28"/>
+          <w:szCs w:val="28"/>
+        </w:rPr>
+        <w:t>;</w:t>
+      </w:r>
+      <w:r>
+        <w:rPr>
+          <w:b/>
+          <w:sz w:val="28"/>
+          <w:szCs w:val="28"/>
+        </w:rPr>
+        <w:t xml:space="preserve"> </w:t>
+      </w:r>
+      <w:r>
+        <w:rPr>
+          <w:b/>
+          <w:sz w:val="28"/>
+          <w:szCs w:val="28"/>
+        </w:rPr>
+        <w:t>creceremos de forma organizada ciñéndonos a nuestras estrategias comerciales y financieras las cuale</w:t>
+      </w:r>
+      <w:r>
+        <w:rPr>
+          <w:b/>
+          <w:sz w:val="28"/>
+          <w:szCs w:val="28"/>
+        </w:rPr>
+        <w:t xml:space="preserve">s impulsarán nuestro desarrollo. </w:t>
+      </w:r>
+      <w:r>
+        <w:rPr>
+          <w:b/>
+          <w:sz w:val="28"/>
+          <w:szCs w:val="28"/>
+        </w:rPr>
+        <w:t xml:space="preserve">  </w:t>
+      </w:r>
+    </w:p>
+    <w:p>
+      <w:pPr>
+        <w:jc w:val="both"/>
+        <w:rPr>
+          <w:b/>
+          <w:sz w:val="28"/>
+          <w:szCs w:val="28"/>
+        </w:rPr>
+      </w:pPr>
+      <w:r>
+        <w:rPr>
+          <w:b/>
+          <w:sz w:val="28"/>
+          <w:szCs w:val="28"/>
+        </w:rPr>
+        <w:t xml:space="preserve">Impulsaremos el crecimiento de nuestros empleados los cuales son la </w:t>
+      </w:r>
+      <w:proofErr w:type="gramStart"/>
+      <w:r>
+        <w:rPr>
+          <w:b/>
+          <w:sz w:val="28"/>
+          <w:szCs w:val="28"/>
+        </w:rPr>
+        <w:t>base</w:t>
+      </w:r>
+      <w:proofErr w:type="gramEnd"/>
+      <w:r>
+        <w:rPr>
+          <w:b/>
+          <w:sz w:val="28"/>
+          <w:szCs w:val="28"/>
+        </w:rPr>
+        <w:t xml:space="preserve"> de nuestra empresa, ayudándolos en la realización de sus proyectos personales los cuales a la larga redundarán en el crecimiento global de la empresa, dándoles seguridad y estabilidad laboral.</w:t>
+      </w:r>
+      <w:r>
+        <w:rPr>
+          <w:b/>
+          <w:sz w:val="28"/>
+          <w:szCs w:val="28"/>
+        </w:rPr>
+        <w:t xml:space="preserve"> </w:t>
+      </w:r>
+    </w:p>
+    <w:p>
+      <w:pPr>
+        <w:rPr>
+          <w:b/>
+          <w:sz w:val="28"/>
+          <w:szCs w:val="28"/>
+        </w:rPr>
+      </w:pPr>
+    </w:p>
+    <w:p>
+      <w:pPr>
+        <w:rPr>
+          <w:b/>
+          <w:sz w:val="28"/>
+          <w:szCs w:val="28"/>
+        </w:rPr>
+      </w:pPr>
+    </w:p>
+    <w:p>
+      <w:pPr>
+        <w:rPr>
+          <w:b/>
+          <w:sz w:val="28"/>
+          <w:szCs w:val="28"/>
+        </w:rPr>
+      </w:pPr>
+    </w:p>
+    <w:p>
+      <w:pPr>
+        <w:rPr>
+          <w:b/>
+          <w:sz w:val="28"/>
+          <w:szCs w:val="28"/>
+        </w:rPr>
+      </w:pPr>
+      <w:proofErr w:type="gramStart"/>
+      <w:r>
+        <w:rPr>
+          <w:b/>
+          <w:sz w:val="28"/>
+          <w:szCs w:val="28"/>
+        </w:rPr>
+        <w:t>ofreciendo</w:t>
+      </w:r>
+      <w:proofErr w:type="gramEnd"/>
+      <w:r>
+        <w:rPr>
+          <w:b/>
+          <w:sz w:val="28"/>
+          <w:szCs w:val="28"/>
+        </w:rPr>
+        <w:t xml:space="preserve"> así mantenimiento a quemadores industriales hornos de pintura electrostática sistemas de vaporización  de agua  calderas calibración de equipos de gas  válvulas distribución  de repuestos venta </w:t>
+      </w:r>
+      <w:r>
+        <w:rPr>
+          <w:b/>
+          <w:sz w:val="28"/>
+          <w:szCs w:val="28"/>
+        </w:rPr>
+        <w:lastRenderedPageBreak/>
+        <w:t xml:space="preserve">de quemadores diseñados para la aplicación requerida dando </w:t>
+      </w:r>
       <w:proofErr w:type="spellStart"/>
       <w:r>
         <w:rPr>
@@ -34,7 +336,7 @@
           <w:sz w:val="28"/>
           <w:szCs w:val="28"/>
         </w:rPr>
-        <w:t>Ingelgas</w:t>
+        <w:t>asi</w:t>
       </w:r>
       <w:proofErr w:type="spellEnd"/>
       <w:r>
@@ -43,273 +345,8 @@
           <w:sz w:val="28"/>
           <w:szCs w:val="28"/>
         </w:rPr>
-        <w:t xml:space="preserve"> , es una empresa  dedicada al servicio </w:t>
-      </w:r>
-      <w:r>
-        <w:rPr>
-          <w:b/>
-          <w:sz w:val="28"/>
-          <w:szCs w:val="28"/>
-        </w:rPr>
-        <w:t xml:space="preserve">de  la industria brindando soluciones a las necesidades térmicas para cualquier aplicación o necesidad adquirida por una empresa o persona ofreciendo </w:t>
-      </w:r>
-      <w:proofErr w:type="spellStart"/>
-      <w:r>
-        <w:rPr>
-          <w:b/>
-          <w:sz w:val="28"/>
-          <w:szCs w:val="28"/>
-        </w:rPr>
-        <w:t>asi</w:t>
-      </w:r>
-      <w:proofErr w:type="spellEnd"/>
-      <w:r>
-        <w:rPr>
-          <w:b/>
-          <w:sz w:val="28"/>
-          <w:szCs w:val="28"/>
-        </w:rPr>
-        <w:t xml:space="preserve"> mantenimiento a quemadores industriales hornos de pintura </w:t>
-      </w:r>
-      <w:r>
-        <w:rPr>
-          <w:b/>
-          <w:sz w:val="28"/>
-          <w:szCs w:val="28"/>
-        </w:rPr>
-        <w:t>electrostática</w:t>
-      </w:r>
-      <w:r>
-        <w:rPr>
-          <w:b/>
-          <w:sz w:val="28"/>
-          <w:szCs w:val="28"/>
-        </w:rPr>
-        <w:t xml:space="preserve"> sistemas de vaporización  de agua  calderas calibración de equipos de gas  válvulas </w:t>
-      </w:r>
-      <w:r>
-        <w:rPr>
-          <w:b/>
-          <w:sz w:val="28"/>
-          <w:szCs w:val="28"/>
-        </w:rPr>
-        <w:t>distribución</w:t>
-      </w:r>
-      <w:r>
-        <w:rPr>
-          <w:b/>
-          <w:sz w:val="28"/>
-          <w:szCs w:val="28"/>
-        </w:rPr>
-        <w:t xml:space="preserve">  de repuestos venta de quemadores diseñados para la aplicación requerida dando </w:t>
-      </w:r>
-      <w:proofErr w:type="spellStart"/>
-      <w:r>
-        <w:rPr>
-          <w:b/>
-          <w:sz w:val="28"/>
-          <w:szCs w:val="28"/>
-        </w:rPr>
-        <w:t>asi</w:t>
-      </w:r>
-      <w:proofErr w:type="spellEnd"/>
-      <w:r>
-        <w:rPr>
-          <w:b/>
-          <w:sz w:val="28"/>
-          <w:szCs w:val="28"/>
-        </w:rPr>
-        <w:t xml:space="preserve"> una mayor eficiencia térmica y un bajo consumo de combustible </w:t>
-      </w:r>
-      <w:r>
-        <w:rPr>
-          <w:b/>
-          <w:sz w:val="28"/>
-          <w:szCs w:val="28"/>
-        </w:rPr>
-        <w:t>diseños de hornos  tanques de lavado sistemas de calentamiento de agua  ofrecemos una amplia gama de productos para las aplicaciones mencionadas.</w:t>
-      </w:r>
-    </w:p>
-    <w:p>
-      <w:pPr>
-        <w:rPr>
-          <w:b/>
-          <w:sz w:val="28"/>
-          <w:szCs w:val="28"/>
-        </w:rPr>
-      </w:pPr>
-      <w:r>
-        <w:rPr>
-          <w:b/>
-          <w:sz w:val="28"/>
-          <w:szCs w:val="28"/>
-        </w:rPr>
-        <w:t>Somos la representación para el eje cafetero de pirotec</w:t>
-      </w:r>
-      <w:r>
-        <w:rPr>
-          <w:b/>
-          <w:sz w:val="28"/>
-          <w:szCs w:val="28"/>
-        </w:rPr>
-        <w:t xml:space="preserve">  b</w:t>
-      </w:r>
-      <w:r>
-        <w:rPr>
-          <w:b/>
-          <w:sz w:val="28"/>
-          <w:szCs w:val="28"/>
-        </w:rPr>
-        <w:t>urne</w:t>
-      </w:r>
-      <w:r>
-        <w:rPr>
-          <w:b/>
-          <w:sz w:val="28"/>
-          <w:szCs w:val="28"/>
-        </w:rPr>
-        <w:t>r</w:t>
-      </w:r>
-      <w:r>
-        <w:rPr>
-          <w:b/>
-          <w:sz w:val="28"/>
-          <w:szCs w:val="28"/>
-        </w:rPr>
-        <w:t xml:space="preserve">s CL TERMALTEC SA  contando </w:t>
-      </w:r>
-      <w:r>
-        <w:rPr>
-          <w:b/>
-          <w:sz w:val="28"/>
-          <w:szCs w:val="28"/>
-        </w:rPr>
-        <w:t>así</w:t>
-      </w:r>
-      <w:r>
-        <w:rPr>
-          <w:b/>
-          <w:sz w:val="28"/>
-          <w:szCs w:val="28"/>
-        </w:rPr>
-        <w:t xml:space="preserve"> con todo el soporte </w:t>
-      </w:r>
-      <w:r>
-        <w:rPr>
-          <w:b/>
-          <w:sz w:val="28"/>
-          <w:szCs w:val="28"/>
-        </w:rPr>
-        <w:t xml:space="preserve">y experiencia en ingeniería  térmica  </w:t>
-      </w:r>
-      <w:r>
-        <w:rPr>
-          <w:b/>
-          <w:sz w:val="28"/>
-          <w:szCs w:val="28"/>
-        </w:rPr>
-        <w:t xml:space="preserve"> </w:t>
-      </w:r>
-    </w:p>
-    <w:p>
-      <w:pPr>
-        <w:rPr>
-          <w:b/>
-          <w:sz w:val="28"/>
-          <w:szCs w:val="28"/>
-        </w:rPr>
-      </w:pPr>
-    </w:p>
-    <w:p>
-      <w:pPr>
-        <w:rPr>
-          <w:b/>
-          <w:sz w:val="28"/>
-          <w:szCs w:val="28"/>
-        </w:rPr>
-      </w:pPr>
-      <w:r>
-        <w:rPr>
-          <w:b/>
-          <w:sz w:val="28"/>
-          <w:szCs w:val="28"/>
-        </w:rPr>
-        <w:t xml:space="preserve">Visión </w:t>
-      </w:r>
-    </w:p>
-    <w:p>
-      <w:pPr>
-        <w:rPr>
-          <w:b/>
-          <w:sz w:val="28"/>
-          <w:szCs w:val="28"/>
-        </w:rPr>
-      </w:pPr>
-      <w:r>
-        <w:rPr>
-          <w:b/>
-          <w:sz w:val="28"/>
-          <w:szCs w:val="28"/>
-        </w:rPr>
-        <w:t xml:space="preserve">Trabajamos cumpliendo con la normatividad vigente en el país asesoramos servimos y damos soluciones a nuestros clientes brindándoles seguridad  a sus empleados y    empresas dando </w:t>
-      </w:r>
-      <w:r>
-        <w:rPr>
-          <w:b/>
-          <w:sz w:val="28"/>
-          <w:szCs w:val="28"/>
-        </w:rPr>
-        <w:t>así</w:t>
-      </w:r>
-      <w:r>
-        <w:rPr>
-          <w:b/>
-          <w:sz w:val="28"/>
-          <w:szCs w:val="28"/>
-        </w:rPr>
-        <w:t xml:space="preserve"> la confianza de que nuestra </w:t>
-      </w:r>
-      <w:r>
-        <w:rPr>
-          <w:b/>
-          <w:sz w:val="28"/>
-          <w:szCs w:val="28"/>
-        </w:rPr>
-        <w:t>labor</w:t>
-      </w:r>
-      <w:r>
-        <w:rPr>
-          <w:b/>
-          <w:sz w:val="28"/>
-          <w:szCs w:val="28"/>
-        </w:rPr>
-        <w:t xml:space="preserve"> es de </w:t>
-      </w:r>
-      <w:r>
-        <w:rPr>
-          <w:b/>
-          <w:sz w:val="28"/>
-          <w:szCs w:val="28"/>
-        </w:rPr>
-        <w:t>excelente</w:t>
-      </w:r>
-      <w:r>
-        <w:rPr>
-          <w:b/>
-          <w:sz w:val="28"/>
-          <w:szCs w:val="28"/>
-        </w:rPr>
-        <w:t xml:space="preserve"> calidad </w:t>
-      </w:r>
-    </w:p>
-    <w:p>
-      <w:pPr>
-        <w:rPr>
-          <w:b/>
-          <w:sz w:val="28"/>
-          <w:szCs w:val="28"/>
-        </w:rPr>
-      </w:pPr>
+        <w:t xml:space="preserve"> una mayor eficiencia térmica y un bajo consumo de combustible diseños de hornos  tanques de lavado sistemas de calentamiento de agua  ofrecemos una amplia gama de productos para las aplicaciones mencionadas.</w:t>
+      </w:r>
     </w:p>
     <w:p>
       <w:pPr>
@@ -331,7 +368,7 @@
 </file>
 
 <file path=word/styles.xml><?xml version="1.0" encoding="utf-8"?>
-<w:styles xmlns:r="http://schemas.openxmlformats.org/officeDocument/2006/relationships" xmlns:w="http://schemas.openxmlformats.org/wordprocessingml/2006/main">
+<w:styles xmlns:mc="http://schemas.openxmlformats.org/markup-compatibility/2006" xmlns:r="http://schemas.openxmlformats.org/officeDocument/2006/relationships" xmlns:w="http://schemas.openxmlformats.org/wordprocessingml/2006/main" xmlns:w14="http://schemas.microsoft.com/office/word/2010/wordml" mc:Ignorable="w14">
   <w:docDefaults>
     <w:rPrDefault>
       <w:rPr>
@@ -502,7 +539,196 @@
     <w:uiPriority w:val="99"/>
     <w:semiHidden/>
     <w:unhideWhenUsed/>
+    <w:tblPr>
+      <w:tblInd w:w="0" w:type="dxa"/>
+      <w:tblCellMar>
+        <w:top w:w="0" w:type="dxa"/>
+        <w:left w:w="108" w:type="dxa"/>
+        <w:bottom w:w="0" w:type="dxa"/>
+        <w:right w:w="108" w:type="dxa"/>
+      </w:tblCellMar>
+    </w:tblPr>
+  </w:style>
+  <w:style w:type="numbering" w:default="1" w:styleId="Sinlista">
+    <w:name w:val="No List"/>
+    <w:uiPriority w:val="99"/>
+    <w:semiHidden/>
+    <w:unhideWhenUsed/>
+  </w:style>
+</w:styles>
+</file>
+
+<file path=word/stylesWithEffects.xml><?xml version="1.0" encoding="utf-8"?>
+<w:styles xmlns:wpc="http://schemas.microsoft.com/office/word/2010/wordprocessingCanvas" xmlns:mc="http://schemas.openxmlformats.org/markup-compatibility/2006" xmlns:o="urn:schemas-microsoft-com:office:office" xmlns:r="http://schemas.openxmlformats.org/officeDocument/2006/relationships" xmlns:m="http://schemas.openxmlformats.org/officeDocument/2006/math" xmlns:v="urn:schemas-microsoft-com:vml" xmlns:wp14="http://schemas.microsoft.com/office/word/2010/wordprocessingDrawing" xmlns:wp="http://schemas.openxmlformats.org/drawingml/2006/wordprocessingDrawing" xmlns:w10="urn:schemas-microsoft-com:office:word" xmlns:w="http://schemas.openxmlformats.org/wordprocessingml/2006/main" xmlns:w14="http://schemas.microsoft.com/office/word/2010/wordml" xmlns:wpg="http://schemas.microsoft.com/office/word/2010/wordprocessingGroup" xmlns:wpi="http://schemas.microsoft.com/office/word/2010/wordprocessingInk" xmlns:wne="http://schemas.microsoft.com/office/word/2006/wordml" xmlns:wps="http://schemas.microsoft.com/office/word/2010/wordprocessingShape" mc:Ignorable="w14 wp14">
+  <w:docDefaults>
+    <w:rPrDefault>
+      <w:rPr>
+        <w:rFonts w:asciiTheme="minorHAnsi" w:eastAsiaTheme="minorEastAsia" w:hAnsiTheme="minorHAnsi" w:cstheme="minorBidi"/>
+        <w:sz w:val="22"/>
+        <w:szCs w:val="22"/>
+        <w:lang w:val="es-CO" w:eastAsia="es-CO" w:bidi="ar-SA"/>
+      </w:rPr>
+    </w:rPrDefault>
+    <w:pPrDefault>
+      <w:pPr>
+        <w:spacing w:after="200" w:line="276" w:lineRule="auto"/>
+      </w:pPr>
+    </w:pPrDefault>
+  </w:docDefaults>
+  <w:latentStyles w:defLockedState="0" w:defUIPriority="99" w:defSemiHidden="1" w:defUnhideWhenUsed="1" w:defQFormat="0" w:count="267">
+    <w:lsdException w:name="Normal" w:semiHidden="0" w:uiPriority="0" w:unhideWhenUsed="0" w:qFormat="1"/>
+    <w:lsdException w:name="heading 1" w:semiHidden="0" w:uiPriority="9" w:unhideWhenUsed="0" w:qFormat="1"/>
+    <w:lsdException w:name="heading 2" w:uiPriority="9" w:qFormat="1"/>
+    <w:lsdException w:name="heading 3" w:uiPriority="9" w:qFormat="1"/>
+    <w:lsdException w:name="heading 4" w:uiPriority="9" w:qFormat="1"/>
+    <w:lsdException w:name="heading 5" w:uiPriority="9" w:qFormat="1"/>
+    <w:lsdException w:name="heading 6" w:uiPriority="9" w:qFormat="1"/>
+    <w:lsdException w:name="heading 7" w:uiPriority="9" w:qFormat="1"/>
+    <w:lsdException w:name="heading 8" w:uiPriority="9" w:qFormat="1"/>
+    <w:lsdException w:name="heading 9" w:uiPriority="9" w:qFormat="1"/>
+    <w:lsdException w:name="toc 1" w:uiPriority="39"/>
+    <w:lsdException w:name="toc 2" w:uiPriority="39"/>
+    <w:lsdException w:name="toc 3" w:uiPriority="39"/>
+    <w:lsdException w:name="toc 4" w:uiPriority="39"/>
+    <w:lsdException w:name="toc 5" w:uiPriority="39"/>
+    <w:lsdException w:name="toc 6" w:uiPriority="39"/>
+    <w:lsdException w:name="toc 7" w:uiPriority="39"/>
+    <w:lsdException w:name="toc 8" w:uiPriority="39"/>
+    <w:lsdException w:name="toc 9" w:uiPriority="39"/>
+    <w:lsdException w:name="caption" w:uiPriority="35" w:qFormat="1"/>
+    <w:lsdException w:name="Title" w:semiHidden="0" w:uiPriority="10" w:unhideWhenUsed="0" w:qFormat="1"/>
+    <w:lsdException w:name="Default Paragraph Font" w:uiPriority="1"/>
+    <w:lsdException w:name="Subtitle" w:semiHidden="0" w:uiPriority="11" w:unhideWhenUsed="0" w:qFormat="1"/>
+    <w:lsdException w:name="Strong" w:semiHidden="0" w:uiPriority="22" w:unhideWhenUsed="0" w:qFormat="1"/>
+    <w:lsdException w:name="Emphasis" w:semiHidden="0" w:uiPriority="20" w:unhideWhenUsed="0" w:qFormat="1"/>
+    <w:lsdException w:name="Table Grid" w:semiHidden="0" w:uiPriority="59" w:unhideWhenUsed="0"/>
+    <w:lsdException w:name="Placeholder Text" w:unhideWhenUsed="0"/>
+    <w:lsdException w:name="No Spacing" w:semiHidden="0" w:uiPriority="1" w:unhideWhenUsed="0" w:qFormat="1"/>
+    <w:lsdException w:name="Light Shading" w:semiHidden="0" w:uiPriority="60" w:unhideWhenUsed="0"/>
+    <w:lsdException w:name="Light List" w:semiHidden="0" w:uiPriority="61" w:unhideWhenUsed="0"/>
+    <w:lsdException w:name="Light Grid" w:semiHidden="0" w:uiPriority="62" w:unhideWhenUsed="0"/>
+    <w:lsdException w:name="Medium Shading 1" w:semiHidden="0" w:uiPriority="63" w:unhideWhenUsed="0"/>
+    <w:lsdException w:name="Medium Shading 2" w:semiHidden="0" w:uiPriority="64" w:unhideWhenUsed="0"/>
+    <w:lsdException w:name="Medium List 1" w:semiHidden="0" w:uiPriority="65" w:unhideWhenUsed="0"/>
+    <w:lsdException w:name="Medium List 2" w:semiHidden="0" w:uiPriority="66" w:unhideWhenUsed="0"/>
+    <w:lsdException w:name="Medium Grid 1" w:semiHidden="0" w:uiPriority="67" w:unhideWhenUsed="0"/>
+    <w:lsdException w:name="Medium Grid 2" w:semiHidden="0" w:uiPriority="68" w:unhideWhenUsed="0"/>
+    <w:lsdException w:name="Medium Grid 3" w:semiHidden="0" w:uiPriority="69" w:unhideWhenUsed="0"/>
+    <w:lsdException w:name="Dark List" w:semiHidden="0" w:uiPriority="70" w:unhideWhenUsed="0"/>
+    <w:lsdException w:name="Colorful Shading" w:semiHidden="0" w:uiPriority="71" w:unhideWhenUsed="0"/>
+    <w:lsdException w:name="Colorful List" w:semiHidden="0" w:uiPriority="72" w:unhideWhenUsed="0"/>
+    <w:lsdException w:name="Colorful Grid" w:semiHidden="0" w:uiPriority="73" w:unhideWhenUsed="0"/>
+    <w:lsdException w:name="Light Shading Accent 1" w:semiHidden="0" w:uiPriority="60" w:unhideWhenUsed="0"/>
+    <w:lsdException w:name="Light List Accent 1" w:semiHidden="0" w:uiPriority="61" w:unhideWhenUsed="0"/>
+    <w:lsdException w:name="Light Grid Accent 1" w:semiHidden="0" w:uiPriority="62" w:unhideWhenUsed="0"/>
+    <w:lsdException w:name="Medium Shading 1 Accent 1" w:semiHidden="0" w:uiPriority="63" w:unhideWhenUsed="0"/>
+    <w:lsdException w:name="Medium Shading 2 Accent 1" w:semiHidden="0" w:uiPriority="64" w:unhideWhenUsed="0"/>
+    <w:lsdException w:name="Medium List 1 Accent 1" w:semiHidden="0" w:uiPriority="65" w:unhideWhenUsed="0"/>
+    <w:lsdException w:name="Revision" w:unhideWhenUsed="0"/>
+    <w:lsdException w:name="List Paragraph" w:semiHidden="0" w:uiPriority="34" w:unhideWhenUsed="0" w:qFormat="1"/>
+    <w:lsdException w:name="Quote" w:semiHidden="0" w:uiPriority="29" w:unhideWhenUsed="0" w:qFormat="1"/>
+    <w:lsdException w:name="Intense Quote" w:semiHidden="0" w:uiPriority="30" w:unhideWhenUsed="0" w:qFormat="1"/>
+    <w:lsdException w:name="Medium List 2 Accent 1" w:semiHidden="0" w:uiPriority="66" w:unhideWhenUsed="0"/>
+    <w:lsdException w:name="Medium Grid 1 Accent 1" w:semiHidden="0" w:uiPriority="67" w:unhideWhenUsed="0"/>
+    <w:lsdException w:name="Medium Grid 2 Accent 1" w:semiHidden="0" w:uiPriority="68" w:unhideWhenUsed="0"/>
+    <w:lsdException w:name="Medium Grid 3 Accent 1" w:semiHidden="0" w:uiPriority="69" w:unhideWhenUsed="0"/>
+    <w:lsdException w:name="Dark List Accent 1" w:semiHidden="0" w:uiPriority="70" w:unhideWhenUsed="0"/>
+    <w:lsdException w:name="Colorful Shading Accent 1" w:semiHidden="0" w:uiPriority="71" w:unhideWhenUsed="0"/>
+    <w:lsdException w:name="Colorful List Accent 1" w:semiHidden="0" w:uiPriority="72" w:unhideWhenUsed="0"/>
+    <w:lsdException w:name="Colorful Grid Accent 1" w:semiHidden="0" w:uiPriority="73" w:unhideWhenUsed="0"/>
+    <w:lsdException w:name="Light Shading Accent 2" w:semiHidden="0" w:uiPriority="60" w:unhideWhenUsed="0"/>
+    <w:lsdException w:name="Light List Accent 2" w:semiHidden="0" w:uiPriority="61" w:unhideWhenUsed="0"/>
+    <w:lsdException w:name="Light Grid Accent 2" w:semiHidden="0" w:uiPriority="62" w:unhideWhenUsed="0"/>
+    <w:lsdException w:name="Medium Shading 1 Accent 2" w:semiHidden="0" w:uiPriority="63" w:unhideWhenUsed="0"/>
+    <w:lsdException w:name="Medium Shading 2 Accent 2" w:semiHidden="0" w:uiPriority="64" w:unhideWhenUsed="0"/>
+    <w:lsdException w:name="Medium List 1 Accent 2" w:semiHidden="0" w:uiPriority="65" w:unhideWhenUsed="0"/>
+    <w:lsdException w:name="Medium List 2 Accent 2" w:semiHidden="0" w:uiPriority="66" w:unhideWhenUsed="0"/>
+    <w:lsdException w:name="Medium Grid 1 Accent 2" w:semiHidden="0" w:uiPriority="67" w:unhideWhenUsed="0"/>
+    <w:lsdException w:name="Medium Grid 2 Accent 2" w:semiHidden="0" w:uiPriority="68" w:unhideWhenUsed="0"/>
+    <w:lsdException w:name="Medium Grid 3 Accent 2" w:semiHidden="0" w:uiPriority="69" w:unhideWhenUsed="0"/>
+    <w:lsdException w:name="Dark List Accent 2" w:semiHidden="0" w:uiPriority="70" w:unhideWhenUsed="0"/>
+    <w:lsdException w:name="Colorful Shading Accent 2" w:semiHidden="0" w:uiPriority="71" w:unhideWhenUsed="0"/>
+    <w:lsdException w:name="Colorful List Accent 2" w:semiHidden="0" w:uiPriority="72" w:unhideWhenUsed="0"/>
+    <w:lsdException w:name="Colorful Grid Accent 2" w:semiHidden="0" w:uiPriority="73" w:unhideWhenUsed="0"/>
+    <w:lsdException w:name="Light Shading Accent 3" w:semiHidden="0" w:uiPriority="60" w:unhideWhenUsed="0"/>
+    <w:lsdException w:name="Light List Accent 3" w:semiHidden="0" w:uiPriority="61" w:unhideWhenUsed="0"/>
+    <w:lsdException w:name="Light Grid Accent 3" w:semiHidden="0" w:uiPriority="62" w:unhideWhenUsed="0"/>
+    <w:lsdException w:name="Medium Shading 1 Accent 3" w:semiHidden="0" w:uiPriority="63" w:unhideWhenUsed="0"/>
+    <w:lsdException w:name="Medium Shading 2 Accent 3" w:semiHidden="0" w:uiPriority="64" w:unhideWhenUsed="0"/>
+    <w:lsdException w:name="Medium List 1 Accent 3" w:semiHidden="0" w:uiPriority="65" w:unhideWhenUsed="0"/>
+    <w:lsdException w:name="Medium List 2 Accent 3" w:semiHidden="0" w:uiPriority="66" w:unhideWhenUsed="0"/>
+    <w:lsdException w:name="Medium Grid 1 Accent 3" w:semiHidden="0" w:uiPriority="67" w:unhideWhenUsed="0"/>
+    <w:lsdException w:name="Medium Grid 2 Accent 3" w:semiHidden="0" w:uiPriority="68" w:unhideWhenUsed="0"/>
+    <w:lsdException w:name="Medium Grid 3 Accent 3" w:semiHidden="0" w:uiPriority="69" w:unhideWhenUsed="0"/>
+    <w:lsdException w:name="Dark List Accent 3" w:semiHidden="0" w:uiPriority="70" w:unhideWhenUsed="0"/>
+    <w:lsdException w:name="Colorful Shading Accent 3" w:semiHidden="0" w:uiPriority="71" w:unhideWhenUsed="0"/>
+    <w:lsdException w:name="Colorful List Accent 3" w:semiHidden="0" w:uiPriority="72" w:unhideWhenUsed="0"/>
+    <w:lsdException w:name="Colorful Grid Accent 3" w:semiHidden="0" w:uiPriority="73" w:unhideWhenUsed="0"/>
+    <w:lsdException w:name="Light Shading Accent 4" w:semiHidden="0" w:uiPriority="60" w:unhideWhenUsed="0"/>
+    <w:lsdException w:name="Light List Accent 4" w:semiHidden="0" w:uiPriority="61" w:unhideWhenUsed="0"/>
+    <w:lsdException w:name="Light Grid Accent 4" w:semiHidden="0" w:uiPriority="62" w:unhideWhenUsed="0"/>
+    <w:lsdException w:name="Medium Shading 1 Accent 4" w:semiHidden="0" w:uiPriority="63" w:unhideWhenUsed="0"/>
+    <w:lsdException w:name="Medium Shading 2 Accent 4" w:semiHidden="0" w:uiPriority="64" w:unhideWhenUsed="0"/>
+    <w:lsdException w:name="Medium List 1 Accent 4" w:semiHidden="0" w:uiPriority="65" w:unhideWhenUsed="0"/>
+    <w:lsdException w:name="Medium List 2 Accent 4" w:semiHidden="0" w:uiPriority="66" w:unhideWhenUsed="0"/>
+    <w:lsdException w:name="Medium Grid 1 Accent 4" w:semiHidden="0" w:uiPriority="67" w:unhideWhenUsed="0"/>
+    <w:lsdException w:name="Medium Grid 2 Accent 4" w:semiHidden="0" w:uiPriority="68" w:unhideWhenUsed="0"/>
+    <w:lsdException w:name="Medium Grid 3 Accent 4" w:semiHidden="0" w:uiPriority="69" w:unhideWhenUsed="0"/>
+    <w:lsdException w:name="Dark List Accent 4" w:semiHidden="0" w:uiPriority="70" w:unhideWhenUsed="0"/>
+    <w:lsdException w:name="Colorful Shading Accent 4" w:semiHidden="0" w:uiPriority="71" w:unhideWhenUsed="0"/>
+    <w:lsdException w:name="Colorful List Accent 4" w:semiHidden="0" w:uiPriority="72" w:unhideWhenUsed="0"/>
+    <w:lsdException w:name="Colorful Grid Accent 4" w:semiHidden="0" w:uiPriority="73" w:unhideWhenUsed="0"/>
+    <w:lsdException w:name="Light Shading Accent 5" w:semiHidden="0" w:uiPriority="60" w:unhideWhenUsed="0"/>
+    <w:lsdException w:name="Light List Accent 5" w:semiHidden="0" w:uiPriority="61" w:unhideWhenUsed="0"/>
+    <w:lsdException w:name="Light Grid Accent 5" w:semiHidden="0" w:uiPriority="62" w:unhideWhenUsed="0"/>
+    <w:lsdException w:name="Medium Shading 1 Accent 5" w:semiHidden="0" w:uiPriority="63" w:unhideWhenUsed="0"/>
+    <w:lsdException w:name="Medium Shading 2 Accent 5" w:semiHidden="0" w:uiPriority="64" w:unhideWhenUsed="0"/>
+    <w:lsdException w:name="Medium List 1 Accent 5" w:semiHidden="0" w:uiPriority="65" w:unhideWhenUsed="0"/>
+    <w:lsdException w:name="Medium List 2 Accent 5" w:semiHidden="0" w:uiPriority="66" w:unhideWhenUsed="0"/>
+    <w:lsdException w:name="Medium Grid 1 Accent 5" w:semiHidden="0" w:uiPriority="67" w:unhideWhenUsed="0"/>
+    <w:lsdException w:name="Medium Grid 2 Accent 5" w:semiHidden="0" w:uiPriority="68" w:unhideWhenUsed="0"/>
+    <w:lsdException w:name="Medium Grid 3 Accent 5" w:semiHidden="0" w:uiPriority="69" w:unhideWhenUsed="0"/>
+    <w:lsdException w:name="Dark List Accent 5" w:semiHidden="0" w:uiPriority="70" w:unhideWhenUsed="0"/>
+    <w:lsdException w:name="Colorful Shading Accent 5" w:semiHidden="0" w:uiPriority="71" w:unhideWhenUsed="0"/>
+    <w:lsdException w:name="Colorful List Accent 5" w:semiHidden="0" w:uiPriority="72" w:unhideWhenUsed="0"/>
+    <w:lsdException w:name="Colorful Grid Accent 5" w:semiHidden="0" w:uiPriority="73" w:unhideWhenUsed="0"/>
+    <w:lsdException w:name="Light Shading Accent 6" w:semiHidden="0" w:uiPriority="60" w:unhideWhenUsed="0"/>
+    <w:lsdException w:name="Light List Accent 6" w:semiHidden="0" w:uiPriority="61" w:unhideWhenUsed="0"/>
+    <w:lsdException w:name="Light Grid Accent 6" w:semiHidden="0" w:uiPriority="62" w:unhideWhenUsed="0"/>
+    <w:lsdException w:name="Medium Shading 1 Accent 6" w:semiHidden="0" w:uiPriority="63" w:unhideWhenUsed="0"/>
+    <w:lsdException w:name="Medium Shading 2 Accent 6" w:semiHidden="0" w:uiPriority="64" w:unhideWhenUsed="0"/>
+    <w:lsdException w:name="Medium List 1 Accent 6" w:semiHidden="0" w:uiPriority="65" w:unhideWhenUsed="0"/>
+    <w:lsdException w:name="Medium List 2 Accent 6" w:semiHidden="0" w:uiPriority="66" w:unhideWhenUsed="0"/>
+    <w:lsdException w:name="Medium Grid 1 Accent 6" w:semiHidden="0" w:uiPriority="67" w:unhideWhenUsed="0"/>
+    <w:lsdException w:name="Medium Grid 2 Accent 6" w:semiHidden="0" w:uiPriority="68" w:unhideWhenUsed="0"/>
+    <w:lsdException w:name="Medium Grid 3 Accent 6" w:semiHidden="0" w:uiPriority="69" w:unhideWhenUsed="0"/>
+    <w:lsdException w:name="Dark List Accent 6" w:semiHidden="0" w:uiPriority="70" w:unhideWhenUsed="0"/>
+    <w:lsdException w:name="Colorful Shading Accent 6" w:semiHidden="0" w:uiPriority="71" w:unhideWhenUsed="0"/>
+    <w:lsdException w:name="Colorful List Accent 6" w:semiHidden="0" w:uiPriority="72" w:unhideWhenUsed="0"/>
+    <w:lsdException w:name="Colorful Grid Accent 6" w:semiHidden="0" w:uiPriority="73" w:unhideWhenUsed="0"/>
+    <w:lsdException w:name="Subtle Emphasis" w:semiHidden="0" w:uiPriority="19" w:unhideWhenUsed="0" w:qFormat="1"/>
+    <w:lsdException w:name="Intense Emphasis" w:semiHidden="0" w:uiPriority="21" w:unhideWhenUsed="0" w:qFormat="1"/>
+    <w:lsdException w:name="Subtle Reference" w:semiHidden="0" w:uiPriority="31" w:unhideWhenUsed="0" w:qFormat="1"/>
+    <w:lsdException w:name="Intense Reference" w:semiHidden="0" w:uiPriority="32" w:unhideWhenUsed="0" w:qFormat="1"/>
+    <w:lsdException w:name="Book Title" w:semiHidden="0" w:uiPriority="33" w:unhideWhenUsed="0" w:qFormat="1"/>
+    <w:lsdException w:name="Bibliography" w:uiPriority="37"/>
+    <w:lsdException w:name="TOC Heading" w:uiPriority="39" w:qFormat="1"/>
+  </w:latentStyles>
+  <w:style w:type="paragraph" w:default="1" w:styleId="Normal">
+    <w:name w:val="Normal"/>
     <w:qFormat/>
+  </w:style>
+  <w:style w:type="character" w:default="1" w:styleId="Fuentedeprrafopredeter">
+    <w:name w:val="Default Paragraph Font"/>
+    <w:uiPriority w:val="1"/>
+    <w:semiHidden/>
+    <w:unhideWhenUsed/>
+  </w:style>
+  <w:style w:type="table" w:default="1" w:styleId="Tablanormal">
+    <w:name w:val="Normal Table"/>
+    <w:uiPriority w:val="99"/>
+    <w:semiHidden/>
+    <w:unhideWhenUsed/>
     <w:tblPr>
       <w:tblInd w:w="0" w:type="dxa"/>
       <w:tblCellMar>

</xml_diff>